<commit_message>
Modificações nos Use Cases para adequa-los para o sistema Web.
</commit_message>
<xml_diff>
--- a/Projeto Recicla+Brasil (Documentação Versão MOBILE)/04. Especificações de Use Case/Use Case CS002/Use Case CS002.docx
+++ b/Projeto Recicla+Brasil (Documentação Versão MOBILE)/04. Especificações de Use Case/Use Case CS002/Use Case CS002.docx
@@ -1,6 +1,6 @@
 
 <file path=word/document.xml><?xml version="1.0" encoding="utf-8"?>
-<w:document xmlns:wpc="http://schemas.microsoft.com/office/word/2010/wordprocessingCanvas" xmlns:mc="http://schemas.openxmlformats.org/markup-compatibility/2006" xmlns:o="urn:schemas-microsoft-com:office:office" xmlns:r="http://schemas.openxmlformats.org/officeDocument/2006/relationships" xmlns:m="http://schemas.openxmlformats.org/officeDocument/2006/math" xmlns:v="urn:schemas-microsoft-com:vml" xmlns:wp14="http://schemas.microsoft.com/office/word/2010/wordprocessingDrawing" xmlns:wp="http://schemas.openxmlformats.org/drawingml/2006/wordprocessingDrawing" xmlns:w10="urn:schemas-microsoft-com:office:word" xmlns:w="http://schemas.openxmlformats.org/wordprocessingml/2006/main" xmlns:w14="http://schemas.microsoft.com/office/word/2010/wordml" xmlns:w15="http://schemas.microsoft.com/office/word/2012/wordml" xmlns:wpg="http://schemas.microsoft.com/office/word/2010/wordprocessingGroup" xmlns:wpi="http://schemas.microsoft.com/office/word/2010/wordprocessingInk" xmlns:wne="http://schemas.microsoft.com/office/word/2006/wordml" xmlns:wps="http://schemas.microsoft.com/office/word/2010/wordprocessingShape" mc:Ignorable="w14 w15 wp14">
+<w:document xmlns:wpc="http://schemas.microsoft.com/office/word/2010/wordprocessingCanvas" xmlns:cx="http://schemas.microsoft.com/office/drawing/2014/chartex" xmlns:cx1="http://schemas.microsoft.com/office/drawing/2015/9/8/chartex" xmlns:cx2="http://schemas.microsoft.com/office/drawing/2015/10/21/chartex" xmlns:cx3="http://schemas.microsoft.com/office/drawing/2016/5/9/chartex" xmlns:cx4="http://schemas.microsoft.com/office/drawing/2016/5/10/chartex" xmlns:cx5="http://schemas.microsoft.com/office/drawing/2016/5/11/chartex" xmlns:cx6="http://schemas.microsoft.com/office/drawing/2016/5/12/chartex" xmlns:cx7="http://schemas.microsoft.com/office/drawing/2016/5/13/chartex" xmlns:cx8="http://schemas.microsoft.com/office/drawing/2016/5/14/chartex" xmlns:mc="http://schemas.openxmlformats.org/markup-compatibility/2006" xmlns:aink="http://schemas.microsoft.com/office/drawing/2016/ink" xmlns:am3d="http://schemas.microsoft.com/office/drawing/2017/model3d" xmlns:o="urn:schemas-microsoft-com:office:office" xmlns:r="http://schemas.openxmlformats.org/officeDocument/2006/relationships" xmlns:m="http://schemas.openxmlformats.org/officeDocument/2006/math" xmlns:v="urn:schemas-microsoft-com:vml" xmlns:wp14="http://schemas.microsoft.com/office/word/2010/wordprocessingDrawing" xmlns:wp="http://schemas.openxmlformats.org/drawingml/2006/wordprocessingDrawing" xmlns:w10="urn:schemas-microsoft-com:office:word" xmlns:w="http://schemas.openxmlformats.org/wordprocessingml/2006/main" xmlns:w14="http://schemas.microsoft.com/office/word/2010/wordml" xmlns:w15="http://schemas.microsoft.com/office/word/2012/wordml" xmlns:w16cid="http://schemas.microsoft.com/office/word/2016/wordml/cid" xmlns:w16se="http://schemas.microsoft.com/office/word/2015/wordml/symex" xmlns:wpg="http://schemas.microsoft.com/office/word/2010/wordprocessingGroup" xmlns:wpi="http://schemas.microsoft.com/office/word/2010/wordprocessingInk" xmlns:wne="http://schemas.microsoft.com/office/word/2006/wordml" xmlns:wps="http://schemas.microsoft.com/office/word/2010/wordprocessingShape" mc:Ignorable="w14 w15 w16se w16cid wp14">
   <w:body>
     <w:p>
       <w:pPr>
@@ -122,17 +122,15 @@
             <w:gridSpan w:val="2"/>
           </w:tcPr>
           <w:p>
-            <w:pPr>
-              <w:rPr>
-                <w:b/>
-              </w:rPr>
-            </w:pPr>
             <w:r>
               <w:rPr>
                 <w:b/>
               </w:rPr>
               <w:t xml:space="preserve">MODIFICADOR POR: </w:t>
             </w:r>
+            <w:r>
+              <w:t>Marcos Neto Santos</w:t>
+            </w:r>
           </w:p>
         </w:tc>
         <w:tc>
@@ -140,11 +138,6 @@
             <w:tcW w:w="3396" w:type="dxa"/>
           </w:tcPr>
           <w:p>
-            <w:pPr>
-              <w:rPr>
-                <w:b/>
-              </w:rPr>
-            </w:pPr>
             <w:r>
               <w:rPr>
                 <w:b/>
@@ -168,6 +161,9 @@
                 <w:b/>
               </w:rPr>
               <w:t xml:space="preserve"> </w:t>
+            </w:r>
+            <w:r>
+              <w:t>17/06/2017</w:t>
             </w:r>
           </w:p>
         </w:tc>
@@ -179,11 +175,19 @@
             <w:gridSpan w:val="3"/>
           </w:tcPr>
           <w:p>
-            <w:r>
-              <w:rPr>
-                <w:b/>
-              </w:rPr>
-              <w:t>ATOR(ES) PRIMÁRIO:</w:t>
+            <w:proofErr w:type="gramStart"/>
+            <w:r>
+              <w:rPr>
+                <w:b/>
+              </w:rPr>
+              <w:t>ATOR(</w:t>
+            </w:r>
+            <w:proofErr w:type="gramEnd"/>
+            <w:r>
+              <w:rPr>
+                <w:b/>
+              </w:rPr>
+              <w:t>ES) PRIMÁRIO:</w:t>
             </w:r>
             <w:r>
               <w:rPr>
@@ -194,6 +198,8 @@
             <w:r>
               <w:t xml:space="preserve">Usuário </w:t>
             </w:r>
+            <w:bookmarkStart w:id="0" w:name="_GoBack"/>
+            <w:bookmarkEnd w:id="0"/>
           </w:p>
         </w:tc>
       </w:tr>
@@ -204,11 +210,19 @@
             <w:gridSpan w:val="3"/>
           </w:tcPr>
           <w:p>
-            <w:r>
-              <w:rPr>
-                <w:b/>
-              </w:rPr>
-              <w:t>ATOR(ES) SECUNDÁRIO:</w:t>
+            <w:proofErr w:type="gramStart"/>
+            <w:r>
+              <w:rPr>
+                <w:b/>
+              </w:rPr>
+              <w:t>ATOR(</w:t>
+            </w:r>
+            <w:proofErr w:type="gramEnd"/>
+            <w:r>
+              <w:rPr>
+                <w:b/>
+              </w:rPr>
+              <w:t>ES) SECUNDÁRIO:</w:t>
             </w:r>
             <w:r>
               <w:rPr>
@@ -245,7 +259,10 @@
               <w:t>Usuário deverá criar</w:t>
             </w:r>
             <w:r>
-              <w:t xml:space="preserve"> um cadastro para ter acesso ao aplicativo</w:t>
+              <w:t xml:space="preserve"> um cadastro para ter acesso ao </w:t>
+            </w:r>
+            <w:r>
+              <w:t>sistema</w:t>
             </w:r>
             <w:r>
               <w:t>.</w:t>
@@ -277,7 +294,13 @@
               <w:t xml:space="preserve"> </w:t>
             </w:r>
             <w:r>
-              <w:t xml:space="preserve">Ao abrir o aplicativo o ator irá </w:t>
+              <w:t xml:space="preserve">Ao abrir o </w:t>
+            </w:r>
+            <w:r>
+              <w:t>site</w:t>
+            </w:r>
+            <w:r>
+              <w:t xml:space="preserve"> o ator irá </w:t>
             </w:r>
             <w:r>
               <w:t>clicar em “Cadastrar Usuário’’.</w:t>
@@ -371,7 +394,21 @@
               </w:numPr>
             </w:pPr>
             <w:r>
-              <w:t xml:space="preserve">Ator abre o aplicativo através do ícone em seu smartphone. </w:t>
+              <w:t xml:space="preserve">Ator abre o </w:t>
+            </w:r>
+            <w:r>
+              <w:t xml:space="preserve">site através de um navegador conectado </w:t>
+            </w:r>
+            <w:proofErr w:type="spellStart"/>
+            <w:r>
+              <w:t>a</w:t>
+            </w:r>
+            <w:proofErr w:type="spellEnd"/>
+            <w:r>
+              <w:t xml:space="preserve"> internet.</w:t>
+            </w:r>
+            <w:r>
+              <w:t xml:space="preserve"> </w:t>
             </w:r>
           </w:p>
         </w:tc>
@@ -408,10 +445,7 @@
               </w:numPr>
             </w:pPr>
             <w:r>
-              <w:t xml:space="preserve">Ator pressiona o botão adequado ao seu cadastro: “Cadastrar </w:t>
-            </w:r>
-            <w:r>
-              <w:t>Usuário”.</w:t>
+              <w:t>Ator clica na opção “Cadastrar”</w:t>
             </w:r>
           </w:p>
         </w:tc>
@@ -429,7 +463,7 @@
               </w:numPr>
             </w:pPr>
             <w:r>
-              <w:t>Sistema exibe janela com os campos necessários para o cadastro.</w:t>
+              <w:t>Sistema exibe as duas opções de cadastro.</w:t>
             </w:r>
           </w:p>
         </w:tc>
@@ -448,7 +482,7 @@
               </w:numPr>
             </w:pPr>
             <w:r>
-              <w:t>Ator preenche todos os campos em branco e clica em “Cadastrar”</w:t>
+              <w:t xml:space="preserve">Ator seleciona a opção adequada. </w:t>
             </w:r>
           </w:p>
         </w:tc>
@@ -466,13 +500,44 @@
               </w:numPr>
             </w:pPr>
             <w:r>
-              <w:t xml:space="preserve">Sistema conclui o cadastro do </w:t>
-            </w:r>
-            <w:r>
-              <w:t>ator</w:t>
-            </w:r>
-            <w:r>
-              <w:t xml:space="preserve">. </w:t>
+              <w:t>Sistema exibe os campos para preenchimento de dados.</w:t>
+            </w:r>
+          </w:p>
+        </w:tc>
+      </w:tr>
+      <w:tr>
+        <w:tc>
+          <w:tcPr>
+            <w:tcW w:w="4247" w:type="dxa"/>
+          </w:tcPr>
+          <w:p>
+            <w:pPr>
+              <w:pStyle w:val="PargrafodaLista"/>
+              <w:numPr>
+                <w:ilvl w:val="0"/>
+                <w:numId w:val="1"/>
+              </w:numPr>
+            </w:pPr>
+            <w:r>
+              <w:t>Usuário preenche todos os campos e clica em “Finalizar Cadastro”.</w:t>
+            </w:r>
+          </w:p>
+        </w:tc>
+        <w:tc>
+          <w:tcPr>
+            <w:tcW w:w="4247" w:type="dxa"/>
+            <w:gridSpan w:val="2"/>
+          </w:tcPr>
+          <w:p>
+            <w:pPr>
+              <w:pStyle w:val="PargrafodaLista"/>
+              <w:numPr>
+                <w:ilvl w:val="0"/>
+                <w:numId w:val="1"/>
+              </w:numPr>
+            </w:pPr>
+            <w:r>
+              <w:t>Sistema finaliza o cadastro do usuário.</w:t>
             </w:r>
           </w:p>
         </w:tc>
@@ -494,7 +559,7 @@
               <w:rPr>
                 <w:b/>
               </w:rPr>
-              <w:t>FLUXO ALTERNATIVO:</w:t>
+              <w:t>FLUXO DE EXCEÇÃO:</w:t>
             </w:r>
           </w:p>
         </w:tc>
@@ -510,10 +575,25 @@
               <w:rPr>
                 <w:b/>
               </w:rPr>
-              <w:t xml:space="preserve">Linha 5: </w:t>
-            </w:r>
-            <w:r>
-              <w:t xml:space="preserve">“Limpar.” Ator poderá limpar todos os campos ao pressionar o botão “Limpar”. </w:t>
+              <w:t xml:space="preserve">Linha </w:t>
+            </w:r>
+            <w:r>
+              <w:rPr>
+                <w:b/>
+              </w:rPr>
+              <w:t>1</w:t>
+            </w:r>
+            <w:r>
+              <w:rPr>
+                <w:b/>
+              </w:rPr>
+              <w:t xml:space="preserve">: </w:t>
+            </w:r>
+            <w:r>
+              <w:t xml:space="preserve">Sem Conexão. Sistema exibe a mensagem: “Não há conexão com a </w:t>
+            </w:r>
+            <w:r>
+              <w:t>internet! ”</w:t>
             </w:r>
           </w:p>
         </w:tc>
@@ -525,17 +605,26 @@
             <w:gridSpan w:val="3"/>
           </w:tcPr>
           <w:p>
-            <w:pPr>
-              <w:jc w:val="center"/>
-              <w:rPr>
-                <w:b/>
-              </w:rPr>
-            </w:pPr>
-            <w:r>
-              <w:rPr>
-                <w:b/>
-              </w:rPr>
-              <w:t>FLUXO DE EXCEÇÃO:</w:t>
+            <w:r>
+              <w:rPr>
+                <w:b/>
+              </w:rPr>
+              <w:t xml:space="preserve">Linha </w:t>
+            </w:r>
+            <w:r>
+              <w:rPr>
+                <w:b/>
+              </w:rPr>
+              <w:t>7</w:t>
+            </w:r>
+            <w:r>
+              <w:rPr>
+                <w:b/>
+              </w:rPr>
+              <w:t xml:space="preserve">: </w:t>
+            </w:r>
+            <w:r>
+              <w:t>Campos vazios. Sistema exibe a mensagem: “Há campos vazios”, sinalizando tais campos.</w:t>
             </w:r>
           </w:p>
         </w:tc>
@@ -551,10 +640,16 @@
               <w:rPr>
                 <w:b/>
               </w:rPr>
-              <w:t xml:space="preserve">Linha 2: </w:t>
-            </w:r>
-            <w:r>
-              <w:t>Sem Conexão. Sistema exibe a mensagem: “Não há conexão com a internet!”</w:t>
+              <w:t>PRIORIDADE:</w:t>
+            </w:r>
+            <w:r>
+              <w:rPr>
+                <w:b/>
+              </w:rPr>
+              <w:t xml:space="preserve"> </w:t>
+            </w:r>
+            <w:r>
+              <w:t>Alta</w:t>
             </w:r>
           </w:p>
         </w:tc>
@@ -570,57 +665,11 @@
               <w:rPr>
                 <w:b/>
               </w:rPr>
-              <w:t xml:space="preserve">Linha 5: </w:t>
-            </w:r>
-            <w:r>
-              <w:t>Campos vazios. Sistema exibe a mensagem: “Há campos vazios”, sinalizando tais campos.</w:t>
-            </w:r>
-          </w:p>
-        </w:tc>
-      </w:tr>
-      <w:tr>
-        <w:tc>
-          <w:tcPr>
-            <w:tcW w:w="8494" w:type="dxa"/>
-            <w:gridSpan w:val="3"/>
-          </w:tcPr>
-          <w:p>
-            <w:r>
-              <w:rPr>
-                <w:b/>
-              </w:rPr>
-              <w:t>PRIORIDADE:</w:t>
-            </w:r>
-            <w:r>
-              <w:rPr>
-                <w:b/>
-              </w:rPr>
-              <w:t xml:space="preserve"> </w:t>
-            </w:r>
-            <w:r>
-              <w:t>Alta</w:t>
-            </w:r>
-          </w:p>
-        </w:tc>
-      </w:tr>
-      <w:tr>
-        <w:tc>
-          <w:tcPr>
-            <w:tcW w:w="8494" w:type="dxa"/>
-            <w:gridSpan w:val="3"/>
-          </w:tcPr>
-          <w:p>
-            <w:r>
-              <w:rPr>
-                <w:b/>
-              </w:rPr>
               <w:t xml:space="preserve">REGRAS DE NEGÓCIO: </w:t>
             </w:r>
             <w:r>
               <w:t>RE001, RE002, RE003</w:t>
             </w:r>
-            <w:bookmarkStart w:id="0" w:name="_GoBack"/>
-            <w:bookmarkEnd w:id="0"/>
           </w:p>
         </w:tc>
       </w:tr>
@@ -638,7 +687,7 @@
 </file>
 
 <file path=word/endnotes.xml><?xml version="1.0" encoding="utf-8"?>
-<w:endnotes xmlns:wpc="http://schemas.microsoft.com/office/word/2010/wordprocessingCanvas" xmlns:mc="http://schemas.openxmlformats.org/markup-compatibility/2006" xmlns:o="urn:schemas-microsoft-com:office:office" xmlns:r="http://schemas.openxmlformats.org/officeDocument/2006/relationships" xmlns:m="http://schemas.openxmlformats.org/officeDocument/2006/math" xmlns:v="urn:schemas-microsoft-com:vml" xmlns:wp14="http://schemas.microsoft.com/office/word/2010/wordprocessingDrawing" xmlns:wp="http://schemas.openxmlformats.org/drawingml/2006/wordprocessingDrawing" xmlns:w10="urn:schemas-microsoft-com:office:word" xmlns:w="http://schemas.openxmlformats.org/wordprocessingml/2006/main" xmlns:w14="http://schemas.microsoft.com/office/word/2010/wordml" xmlns:w15="http://schemas.microsoft.com/office/word/2012/wordml" xmlns:wpg="http://schemas.microsoft.com/office/word/2010/wordprocessingGroup" xmlns:wpi="http://schemas.microsoft.com/office/word/2010/wordprocessingInk" xmlns:wne="http://schemas.microsoft.com/office/word/2006/wordml" xmlns:wps="http://schemas.microsoft.com/office/word/2010/wordprocessingShape" mc:Ignorable="w14 w15 wp14">
+<w:endnotes xmlns:wpc="http://schemas.microsoft.com/office/word/2010/wordprocessingCanvas" xmlns:cx="http://schemas.microsoft.com/office/drawing/2014/chartex" xmlns:cx1="http://schemas.microsoft.com/office/drawing/2015/9/8/chartex" xmlns:cx2="http://schemas.microsoft.com/office/drawing/2015/10/21/chartex" xmlns:cx3="http://schemas.microsoft.com/office/drawing/2016/5/9/chartex" xmlns:cx4="http://schemas.microsoft.com/office/drawing/2016/5/10/chartex" xmlns:cx5="http://schemas.microsoft.com/office/drawing/2016/5/11/chartex" xmlns:cx6="http://schemas.microsoft.com/office/drawing/2016/5/12/chartex" xmlns:cx7="http://schemas.microsoft.com/office/drawing/2016/5/13/chartex" xmlns:cx8="http://schemas.microsoft.com/office/drawing/2016/5/14/chartex" xmlns:mc="http://schemas.openxmlformats.org/markup-compatibility/2006" xmlns:aink="http://schemas.microsoft.com/office/drawing/2016/ink" xmlns:am3d="http://schemas.microsoft.com/office/drawing/2017/model3d" xmlns:o="urn:schemas-microsoft-com:office:office" xmlns:r="http://schemas.openxmlformats.org/officeDocument/2006/relationships" xmlns:m="http://schemas.openxmlformats.org/officeDocument/2006/math" xmlns:v="urn:schemas-microsoft-com:vml" xmlns:wp14="http://schemas.microsoft.com/office/word/2010/wordprocessingDrawing" xmlns:wp="http://schemas.openxmlformats.org/drawingml/2006/wordprocessingDrawing" xmlns:w10="urn:schemas-microsoft-com:office:word" xmlns:w="http://schemas.openxmlformats.org/wordprocessingml/2006/main" xmlns:w14="http://schemas.microsoft.com/office/word/2010/wordml" xmlns:w15="http://schemas.microsoft.com/office/word/2012/wordml" xmlns:w16cid="http://schemas.microsoft.com/office/word/2016/wordml/cid" xmlns:w16se="http://schemas.microsoft.com/office/word/2015/wordml/symex" xmlns:wpg="http://schemas.microsoft.com/office/word/2010/wordprocessingGroup" xmlns:wpi="http://schemas.microsoft.com/office/word/2010/wordprocessingInk" xmlns:wne="http://schemas.microsoft.com/office/word/2006/wordml" xmlns:wps="http://schemas.microsoft.com/office/word/2010/wordprocessingShape" mc:Ignorable="w14 w15 w16se w16cid wp14">
   <w:endnote w:type="separator" w:id="-1">
     <w:p>
       <w:pPr>
@@ -663,7 +712,7 @@
 </file>
 
 <file path=word/footnotes.xml><?xml version="1.0" encoding="utf-8"?>
-<w:footnotes xmlns:wpc="http://schemas.microsoft.com/office/word/2010/wordprocessingCanvas" xmlns:mc="http://schemas.openxmlformats.org/markup-compatibility/2006" xmlns:o="urn:schemas-microsoft-com:office:office" xmlns:r="http://schemas.openxmlformats.org/officeDocument/2006/relationships" xmlns:m="http://schemas.openxmlformats.org/officeDocument/2006/math" xmlns:v="urn:schemas-microsoft-com:vml" xmlns:wp14="http://schemas.microsoft.com/office/word/2010/wordprocessingDrawing" xmlns:wp="http://schemas.openxmlformats.org/drawingml/2006/wordprocessingDrawing" xmlns:w10="urn:schemas-microsoft-com:office:word" xmlns:w="http://schemas.openxmlformats.org/wordprocessingml/2006/main" xmlns:w14="http://schemas.microsoft.com/office/word/2010/wordml" xmlns:w15="http://schemas.microsoft.com/office/word/2012/wordml" xmlns:wpg="http://schemas.microsoft.com/office/word/2010/wordprocessingGroup" xmlns:wpi="http://schemas.microsoft.com/office/word/2010/wordprocessingInk" xmlns:wne="http://schemas.microsoft.com/office/word/2006/wordml" xmlns:wps="http://schemas.microsoft.com/office/word/2010/wordprocessingShape" mc:Ignorable="w14 w15 wp14">
+<w:footnotes xmlns:wpc="http://schemas.microsoft.com/office/word/2010/wordprocessingCanvas" xmlns:cx="http://schemas.microsoft.com/office/drawing/2014/chartex" xmlns:cx1="http://schemas.microsoft.com/office/drawing/2015/9/8/chartex" xmlns:cx2="http://schemas.microsoft.com/office/drawing/2015/10/21/chartex" xmlns:cx3="http://schemas.microsoft.com/office/drawing/2016/5/9/chartex" xmlns:cx4="http://schemas.microsoft.com/office/drawing/2016/5/10/chartex" xmlns:cx5="http://schemas.microsoft.com/office/drawing/2016/5/11/chartex" xmlns:cx6="http://schemas.microsoft.com/office/drawing/2016/5/12/chartex" xmlns:cx7="http://schemas.microsoft.com/office/drawing/2016/5/13/chartex" xmlns:cx8="http://schemas.microsoft.com/office/drawing/2016/5/14/chartex" xmlns:mc="http://schemas.openxmlformats.org/markup-compatibility/2006" xmlns:aink="http://schemas.microsoft.com/office/drawing/2016/ink" xmlns:am3d="http://schemas.microsoft.com/office/drawing/2017/model3d" xmlns:o="urn:schemas-microsoft-com:office:office" xmlns:r="http://schemas.openxmlformats.org/officeDocument/2006/relationships" xmlns:m="http://schemas.openxmlformats.org/officeDocument/2006/math" xmlns:v="urn:schemas-microsoft-com:vml" xmlns:wp14="http://schemas.microsoft.com/office/word/2010/wordprocessingDrawing" xmlns:wp="http://schemas.openxmlformats.org/drawingml/2006/wordprocessingDrawing" xmlns:w10="urn:schemas-microsoft-com:office:word" xmlns:w="http://schemas.openxmlformats.org/wordprocessingml/2006/main" xmlns:w14="http://schemas.microsoft.com/office/word/2010/wordml" xmlns:w15="http://schemas.microsoft.com/office/word/2012/wordml" xmlns:w16cid="http://schemas.microsoft.com/office/word/2016/wordml/cid" xmlns:w16se="http://schemas.microsoft.com/office/word/2015/wordml/symex" xmlns:wpg="http://schemas.microsoft.com/office/word/2010/wordprocessingGroup" xmlns:wpi="http://schemas.microsoft.com/office/word/2010/wordprocessingInk" xmlns:wne="http://schemas.microsoft.com/office/word/2006/wordml" xmlns:wps="http://schemas.microsoft.com/office/word/2010/wordprocessingShape" mc:Ignorable="w14 w15 w16se w16cid wp14">
   <w:footnote w:type="separator" w:id="-1">
     <w:p>
       <w:pPr>
@@ -688,7 +737,7 @@
 </file>
 
 <file path=word/header1.xml><?xml version="1.0" encoding="utf-8"?>
-<w:hdr xmlns:wpc="http://schemas.microsoft.com/office/word/2010/wordprocessingCanvas" xmlns:mc="http://schemas.openxmlformats.org/markup-compatibility/2006" xmlns:o="urn:schemas-microsoft-com:office:office" xmlns:r="http://schemas.openxmlformats.org/officeDocument/2006/relationships" xmlns:m="http://schemas.openxmlformats.org/officeDocument/2006/math" xmlns:v="urn:schemas-microsoft-com:vml" xmlns:wp14="http://schemas.microsoft.com/office/word/2010/wordprocessingDrawing" xmlns:wp="http://schemas.openxmlformats.org/drawingml/2006/wordprocessingDrawing" xmlns:w10="urn:schemas-microsoft-com:office:word" xmlns:w="http://schemas.openxmlformats.org/wordprocessingml/2006/main" xmlns:w14="http://schemas.microsoft.com/office/word/2010/wordml" xmlns:w15="http://schemas.microsoft.com/office/word/2012/wordml" xmlns:wpg="http://schemas.microsoft.com/office/word/2010/wordprocessingGroup" xmlns:wpi="http://schemas.microsoft.com/office/word/2010/wordprocessingInk" xmlns:wne="http://schemas.microsoft.com/office/word/2006/wordml" xmlns:wps="http://schemas.microsoft.com/office/word/2010/wordprocessingShape" mc:Ignorable="w14 w15 wp14">
+<w:hdr xmlns:wpc="http://schemas.microsoft.com/office/word/2010/wordprocessingCanvas" xmlns:cx="http://schemas.microsoft.com/office/drawing/2014/chartex" xmlns:cx1="http://schemas.microsoft.com/office/drawing/2015/9/8/chartex" xmlns:cx2="http://schemas.microsoft.com/office/drawing/2015/10/21/chartex" xmlns:cx3="http://schemas.microsoft.com/office/drawing/2016/5/9/chartex" xmlns:cx4="http://schemas.microsoft.com/office/drawing/2016/5/10/chartex" xmlns:cx5="http://schemas.microsoft.com/office/drawing/2016/5/11/chartex" xmlns:cx6="http://schemas.microsoft.com/office/drawing/2016/5/12/chartex" xmlns:cx7="http://schemas.microsoft.com/office/drawing/2016/5/13/chartex" xmlns:cx8="http://schemas.microsoft.com/office/drawing/2016/5/14/chartex" xmlns:mc="http://schemas.openxmlformats.org/markup-compatibility/2006" xmlns:aink="http://schemas.microsoft.com/office/drawing/2016/ink" xmlns:am3d="http://schemas.microsoft.com/office/drawing/2017/model3d" xmlns:o="urn:schemas-microsoft-com:office:office" xmlns:r="http://schemas.openxmlformats.org/officeDocument/2006/relationships" xmlns:m="http://schemas.openxmlformats.org/officeDocument/2006/math" xmlns:v="urn:schemas-microsoft-com:vml" xmlns:wp14="http://schemas.microsoft.com/office/word/2010/wordprocessingDrawing" xmlns:wp="http://schemas.openxmlformats.org/drawingml/2006/wordprocessingDrawing" xmlns:w10="urn:schemas-microsoft-com:office:word" xmlns:w="http://schemas.openxmlformats.org/wordprocessingml/2006/main" xmlns:w14="http://schemas.microsoft.com/office/word/2010/wordml" xmlns:w15="http://schemas.microsoft.com/office/word/2012/wordml" xmlns:w16cid="http://schemas.microsoft.com/office/word/2016/wordml/cid" xmlns:w16se="http://schemas.microsoft.com/office/word/2015/wordml/symex" xmlns:wpg="http://schemas.microsoft.com/office/word/2010/wordprocessingGroup" xmlns:wpi="http://schemas.microsoft.com/office/word/2010/wordprocessingInk" xmlns:wne="http://schemas.microsoft.com/office/word/2006/wordml" xmlns:wps="http://schemas.microsoft.com/office/word/2010/wordprocessingShape" mc:Ignorable="w14 w15 w16se w16cid wp14">
   <w:p>
     <w:r>
       <w:rPr>
@@ -793,7 +842,21 @@
       <w:rPr>
         <w:b/>
       </w:rPr>
-      <w:t xml:space="preserve">    Profº Me. ANDRE VINICIUS RODRIGUES PASSOS NASCIMENTO </w:t>
+      <w:t xml:space="preserve">    </w:t>
+    </w:r>
+    <w:proofErr w:type="spellStart"/>
+    <w:r>
+      <w:rPr>
+        <w:b/>
+      </w:rPr>
+      <w:t>Profº</w:t>
+    </w:r>
+    <w:proofErr w:type="spellEnd"/>
+    <w:r>
+      <w:rPr>
+        <w:b/>
+      </w:rPr>
+      <w:t xml:space="preserve"> Me. ANDRE VINICIUS RODRIGUES PASSOS NASCIMENTO </w:t>
     </w:r>
   </w:p>
   <w:p>
@@ -833,8 +896,8 @@
 </file>
 
 <file path=word/numbering.xml><?xml version="1.0" encoding="utf-8"?>
-<w:numbering xmlns:wpc="http://schemas.microsoft.com/office/word/2010/wordprocessingCanvas" xmlns:mc="http://schemas.openxmlformats.org/markup-compatibility/2006" xmlns:o="urn:schemas-microsoft-com:office:office" xmlns:r="http://schemas.openxmlformats.org/officeDocument/2006/relationships" xmlns:m="http://schemas.openxmlformats.org/officeDocument/2006/math" xmlns:v="urn:schemas-microsoft-com:vml" xmlns:wp14="http://schemas.microsoft.com/office/word/2010/wordprocessingDrawing" xmlns:wp="http://schemas.openxmlformats.org/drawingml/2006/wordprocessingDrawing" xmlns:w10="urn:schemas-microsoft-com:office:word" xmlns:w="http://schemas.openxmlformats.org/wordprocessingml/2006/main" xmlns:w14="http://schemas.microsoft.com/office/word/2010/wordml" xmlns:w15="http://schemas.microsoft.com/office/word/2012/wordml" xmlns:wpg="http://schemas.microsoft.com/office/word/2010/wordprocessingGroup" xmlns:wpi="http://schemas.microsoft.com/office/word/2010/wordprocessingInk" xmlns:wne="http://schemas.microsoft.com/office/word/2006/wordml" xmlns:wps="http://schemas.microsoft.com/office/word/2010/wordprocessingShape" mc:Ignorable="w14 w15 wp14">
-  <w:abstractNum w:abstractNumId="0">
+<w:numbering xmlns:wpc="http://schemas.microsoft.com/office/word/2010/wordprocessingCanvas" xmlns:cx="http://schemas.microsoft.com/office/drawing/2014/chartex" xmlns:cx1="http://schemas.microsoft.com/office/drawing/2015/9/8/chartex" xmlns:cx2="http://schemas.microsoft.com/office/drawing/2015/10/21/chartex" xmlns:cx3="http://schemas.microsoft.com/office/drawing/2016/5/9/chartex" xmlns:cx4="http://schemas.microsoft.com/office/drawing/2016/5/10/chartex" xmlns:cx5="http://schemas.microsoft.com/office/drawing/2016/5/11/chartex" xmlns:cx6="http://schemas.microsoft.com/office/drawing/2016/5/12/chartex" xmlns:cx7="http://schemas.microsoft.com/office/drawing/2016/5/13/chartex" xmlns:cx8="http://schemas.microsoft.com/office/drawing/2016/5/14/chartex" xmlns:mc="http://schemas.openxmlformats.org/markup-compatibility/2006" xmlns:aink="http://schemas.microsoft.com/office/drawing/2016/ink" xmlns:am3d="http://schemas.microsoft.com/office/drawing/2017/model3d" xmlns:o="urn:schemas-microsoft-com:office:office" xmlns:r="http://schemas.openxmlformats.org/officeDocument/2006/relationships" xmlns:m="http://schemas.openxmlformats.org/officeDocument/2006/math" xmlns:v="urn:schemas-microsoft-com:vml" xmlns:wp14="http://schemas.microsoft.com/office/word/2010/wordprocessingDrawing" xmlns:wp="http://schemas.openxmlformats.org/drawingml/2006/wordprocessingDrawing" xmlns:w10="urn:schemas-microsoft-com:office:word" xmlns:w="http://schemas.openxmlformats.org/wordprocessingml/2006/main" xmlns:w14="http://schemas.microsoft.com/office/word/2010/wordml" xmlns:w15="http://schemas.microsoft.com/office/word/2012/wordml" xmlns:w16cid="http://schemas.microsoft.com/office/word/2016/wordml/cid" xmlns:w16se="http://schemas.microsoft.com/office/word/2015/wordml/symex" xmlns:wpg="http://schemas.microsoft.com/office/word/2010/wordprocessingGroup" xmlns:wpi="http://schemas.microsoft.com/office/word/2010/wordprocessingInk" xmlns:wne="http://schemas.microsoft.com/office/word/2006/wordml" xmlns:wps="http://schemas.microsoft.com/office/word/2010/wordprocessingShape" mc:Ignorable="w14 w15 w16se w16cid wp14">
+  <w:abstractNum w:abstractNumId="0" w15:restartNumberingAfterBreak="0">
     <w:nsid w:val="33B1500E"/>
     <w:multiLevelType w:val="hybridMultilevel"/>
     <w:tmpl w:val="EF040DF0"/>
@@ -930,7 +993,7 @@
 </file>
 
 <file path=word/styles.xml><?xml version="1.0" encoding="utf-8"?>
-<w:styles xmlns:mc="http://schemas.openxmlformats.org/markup-compatibility/2006" xmlns:r="http://schemas.openxmlformats.org/officeDocument/2006/relationships" xmlns:w="http://schemas.openxmlformats.org/wordprocessingml/2006/main" xmlns:w14="http://schemas.microsoft.com/office/word/2010/wordml" xmlns:w15="http://schemas.microsoft.com/office/word/2012/wordml" mc:Ignorable="w14 w15">
+<w:styles xmlns:mc="http://schemas.openxmlformats.org/markup-compatibility/2006" xmlns:r="http://schemas.openxmlformats.org/officeDocument/2006/relationships" xmlns:w="http://schemas.openxmlformats.org/wordprocessingml/2006/main" xmlns:w14="http://schemas.microsoft.com/office/word/2010/wordml" xmlns:w15="http://schemas.microsoft.com/office/word/2012/wordml" xmlns:w16cid="http://schemas.microsoft.com/office/word/2016/wordml/cid" xmlns:w16se="http://schemas.microsoft.com/office/word/2015/wordml/symex" mc:Ignorable="w14 w15 w16se w16cid">
   <w:docDefaults>
     <w:rPrDefault>
       <w:rPr>
@@ -946,7 +1009,7 @@
       </w:pPr>
     </w:pPrDefault>
   </w:docDefaults>
-  <w:latentStyles w:defLockedState="0" w:defUIPriority="99" w:defSemiHidden="0" w:defUnhideWhenUsed="0" w:defQFormat="0" w:count="371">
+  <w:latentStyles w:defLockedState="0" w:defUIPriority="99" w:defSemiHidden="0" w:defUnhideWhenUsed="0" w:defQFormat="0" w:count="375">
     <w:lsdException w:name="Normal" w:uiPriority="0" w:qFormat="1"/>
     <w:lsdException w:name="heading 1" w:uiPriority="9" w:qFormat="1"/>
     <w:lsdException w:name="heading 2" w:semiHidden="1" w:uiPriority="9" w:unhideWhenUsed="1" w:qFormat="1"/>
@@ -1318,6 +1381,10 @@
     <w:lsdException w:name="List Table 5 Dark Accent 6" w:uiPriority="50"/>
     <w:lsdException w:name="List Table 6 Colorful Accent 6" w:uiPriority="51"/>
     <w:lsdException w:name="List Table 7 Colorful Accent 6" w:uiPriority="52"/>
+    <w:lsdException w:name="Mention" w:semiHidden="1" w:unhideWhenUsed="1"/>
+    <w:lsdException w:name="Smart Hyperlink" w:semiHidden="1" w:unhideWhenUsed="1"/>
+    <w:lsdException w:name="Hashtag" w:semiHidden="1" w:unhideWhenUsed="1"/>
+    <w:lsdException w:name="Unresolved Mention" w:semiHidden="1" w:unhideWhenUsed="1"/>
   </w:latentStyles>
   <w:style w:type="paragraph" w:default="1" w:styleId="Normal">
     <w:name w:val="Normal"/>
@@ -1359,7 +1426,6 @@
       <w:spacing w:after="0" w:line="240" w:lineRule="auto"/>
     </w:pPr>
     <w:tblPr>
-      <w:tblInd w:w="0" w:type="dxa"/>
       <w:tblBorders>
         <w:top w:val="single" w:sz="4" w:space="0" w:color="auto"/>
         <w:left w:val="single" w:sz="4" w:space="0" w:color="auto"/>
@@ -1368,12 +1434,6 @@
         <w:insideH w:val="single" w:sz="4" w:space="0" w:color="auto"/>
         <w:insideV w:val="single" w:sz="4" w:space="0" w:color="auto"/>
       </w:tblBorders>
-      <w:tblCellMar>
-        <w:top w:w="0" w:type="dxa"/>
-        <w:left w:w="108" w:type="dxa"/>
-        <w:bottom w:w="0" w:type="dxa"/>
-        <w:right w:w="108" w:type="dxa"/>
-      </w:tblCellMar>
     </w:tblPr>
   </w:style>
   <w:style w:type="paragraph" w:styleId="Cabealho">

</xml_diff>

<commit_message>
Atualização dos Uses Cases para implementação Web.
</commit_message>
<xml_diff>
--- a/Projeto Recicla+Brasil (Documentação Versão MOBILE)/04. Especificações de Use Case/Use Case CS002/Use Case CS002.docx
+++ b/Projeto Recicla+Brasil (Documentação Versão MOBILE)/04. Especificações de Use Case/Use Case CS002/Use Case CS002.docx
@@ -198,8 +198,6 @@
             <w:r>
               <w:t xml:space="preserve">Usuário </w:t>
             </w:r>
-            <w:bookmarkStart w:id="0" w:name="_GoBack"/>
-            <w:bookmarkEnd w:id="0"/>
           </w:p>
         </w:tc>
       </w:tr>
@@ -303,8 +301,10 @@
               <w:t xml:space="preserve"> o ator irá </w:t>
             </w:r>
             <w:r>
-              <w:t>clicar em “Cadastrar Usuário’’.</w:t>
-            </w:r>
+              <w:t>clicar em “Cadastrar”.</w:t>
+            </w:r>
+            <w:bookmarkStart w:id="0" w:name="_GoBack"/>
+            <w:bookmarkEnd w:id="0"/>
           </w:p>
         </w:tc>
       </w:tr>

</xml_diff>